<commit_message>
Conteúdo e Exercícios atualizado!
</commit_message>
<xml_diff>
--- a/Auxilio/Anotações Curso CAPGEMINI.docx
+++ b/Auxilio/Anotações Curso CAPGEMINI.docx
@@ -3850,7 +3850,96 @@
           <w:szCs w:val="21"/>
           <w:shd w:val="clear" w:color="auto" w:fill="FFFFFF"/>
         </w:rPr>
-        <w:t>Herança P.O.O: Nos ajuda quando precisamos repetir muitos códigos replicados.</w:t>
+        <w:t>Herança</w:t>
+      </w:r>
+      <w:r>
+        <w:rPr>
+          <w:rFonts w:ascii="Arial" w:hAnsi="Arial" w:cs="Arial"/>
+          <w:sz w:val="21"/>
+          <w:szCs w:val="21"/>
+          <w:shd w:val="clear" w:color="auto" w:fill="FFFFFF"/>
+        </w:rPr>
+        <w:t>: Já mencionada acima, permite criar uma nova classe a partir de uma já existente. Também chamadas de subclasses.</w:t>
+      </w:r>
+      <w:r>
+        <w:rPr>
+          <w:rFonts w:ascii="Arial" w:hAnsi="Arial" w:cs="Arial"/>
+          <w:sz w:val="21"/>
+          <w:szCs w:val="21"/>
+          <w:shd w:val="clear" w:color="auto" w:fill="FFFFFF"/>
+        </w:rPr>
+        <w:t xml:space="preserve"> Pode ser identificada quando percebemos que “há um tipo de” alguma coisa. </w:t>
+      </w:r>
+      <w:proofErr w:type="spellStart"/>
+      <w:r>
+        <w:rPr>
+          <w:rFonts w:ascii="Arial" w:hAnsi="Arial" w:cs="Arial"/>
+          <w:sz w:val="21"/>
+          <w:szCs w:val="21"/>
+          <w:shd w:val="clear" w:color="auto" w:fill="FFFFFF"/>
+        </w:rPr>
+        <w:t>Ex</w:t>
+      </w:r>
+      <w:proofErr w:type="spellEnd"/>
+      <w:r>
+        <w:rPr>
+          <w:rFonts w:ascii="Arial" w:hAnsi="Arial" w:cs="Arial"/>
+          <w:sz w:val="21"/>
+          <w:szCs w:val="21"/>
+          <w:shd w:val="clear" w:color="auto" w:fill="FFFFFF"/>
+        </w:rPr>
+        <w:t>: Vendedor é um tipo de funcionário;</w:t>
+      </w:r>
+      <w:r>
+        <w:rPr>
+          <w:rFonts w:ascii="Arial" w:hAnsi="Arial" w:cs="Arial"/>
+          <w:sz w:val="21"/>
+          <w:szCs w:val="21"/>
+          <w:shd w:val="clear" w:color="auto" w:fill="FFFFFF"/>
+        </w:rPr>
+        <w:t xml:space="preserve"> Então: Vendedor </w:t>
+      </w:r>
+      <w:proofErr w:type="spellStart"/>
+      <w:proofErr w:type="gramStart"/>
+      <w:r>
+        <w:rPr>
+          <w:rFonts w:ascii="Arial" w:hAnsi="Arial" w:cs="Arial"/>
+          <w:sz w:val="21"/>
+          <w:szCs w:val="21"/>
+          <w:shd w:val="clear" w:color="auto" w:fill="FFFFFF"/>
+        </w:rPr>
+        <w:t>extends</w:t>
+      </w:r>
+      <w:proofErr w:type="spellEnd"/>
+      <w:r>
+        <w:rPr>
+          <w:rFonts w:ascii="Arial" w:hAnsi="Arial" w:cs="Arial"/>
+          <w:sz w:val="21"/>
+          <w:szCs w:val="21"/>
+          <w:shd w:val="clear" w:color="auto" w:fill="FFFFFF"/>
+        </w:rPr>
+        <w:t xml:space="preserve"> Funcio</w:t>
+      </w:r>
+      <w:bookmarkStart w:id="0" w:name="_GoBack"/>
+      <w:bookmarkEnd w:id="0"/>
+      <w:r>
+        <w:rPr>
+          <w:rFonts w:ascii="Arial" w:hAnsi="Arial" w:cs="Arial"/>
+          <w:sz w:val="21"/>
+          <w:szCs w:val="21"/>
+          <w:shd w:val="clear" w:color="auto" w:fill="FFFFFF"/>
+        </w:rPr>
+        <w:t>nário</w:t>
+      </w:r>
+      <w:proofErr w:type="gramEnd"/>
+      <w:r>
+        <w:rPr>
+          <w:rFonts w:ascii="Arial" w:hAnsi="Arial" w:cs="Arial"/>
+          <w:sz w:val="21"/>
+          <w:szCs w:val="21"/>
+          <w:shd w:val="clear" w:color="auto" w:fill="FFFFFF"/>
+        </w:rPr>
+        <w:t>;</w:t>
       </w:r>
     </w:p>
     <w:p>
@@ -3878,26 +3967,28 @@
           <w:shd w:val="clear" w:color="auto" w:fill="FFFFFF"/>
         </w:rPr>
       </w:pPr>
-      <w:r>
-        <w:rPr>
-          <w:rFonts w:ascii="Arial" w:hAnsi="Arial" w:cs="Arial"/>
-          <w:sz w:val="21"/>
-          <w:szCs w:val="21"/>
-          <w:shd w:val="clear" w:color="auto" w:fill="FFFFFF"/>
-        </w:rPr>
-        <w:t>4</w:t>
-      </w:r>
-      <w:r>
-        <w:rPr>
-          <w:rFonts w:ascii="Arial" w:hAnsi="Arial" w:cs="Arial"/>
-          <w:sz w:val="21"/>
-          <w:szCs w:val="21"/>
-          <w:shd w:val="clear" w:color="auto" w:fill="FFFFFF"/>
-        </w:rPr>
-        <w:t>x</w:t>
-      </w:r>
-      <w:bookmarkStart w:id="0" w:name="_GoBack"/>
-      <w:bookmarkEnd w:id="0"/>
+    </w:p>
+    <w:p>
+      <w:pPr>
+        <w:pBdr>
+          <w:bottom w:val="single" w:sz="6" w:space="9" w:color="auto"/>
+        </w:pBdr>
+        <w:rPr>
+          <w:rFonts w:ascii="Arial" w:hAnsi="Arial" w:cs="Arial"/>
+          <w:sz w:val="21"/>
+          <w:szCs w:val="21"/>
+          <w:shd w:val="clear" w:color="auto" w:fill="FFFFFF"/>
+        </w:rPr>
+      </w:pPr>
+      <w:r>
+        <w:rPr>
+          <w:rFonts w:ascii="Arial" w:hAnsi="Arial" w:cs="Arial"/>
+          <w:sz w:val="21"/>
+          <w:szCs w:val="21"/>
+          <w:shd w:val="clear" w:color="auto" w:fill="FFFFFF"/>
+        </w:rPr>
+        <w:t>6a</w:t>
+      </w:r>
     </w:p>
     <w:p/>
     <w:sectPr>
@@ -6978,6 +7069,7 @@
   <w:style w:type="paragraph" w:default="1" w:styleId="Normal">
     <w:name w:val="Normal"/>
     <w:qFormat/>
+    <w:rsid w:val="0045701D"/>
   </w:style>
   <w:style w:type="character" w:default="1" w:styleId="Fontepargpadro">
     <w:name w:val="Default Paragraph Font"/>
@@ -7399,7 +7491,7 @@
 </file>
 
 <file path=customXml/itemProps1.xml><?xml version="1.0" encoding="utf-8"?>
-<ds:datastoreItem xmlns:ds="http://schemas.openxmlformats.org/officeDocument/2006/customXml" ds:itemID="{AA386314-3E22-44CD-AE25-0DDAD3912B0D}">
+<ds:datastoreItem xmlns:ds="http://schemas.openxmlformats.org/officeDocument/2006/customXml" ds:itemID="{AFCCE65A-80BD-461D-BEE7-FC46E8A6BD94}">
   <ds:schemaRefs>
     <ds:schemaRef ds:uri="http://schemas.openxmlformats.org/officeDocument/2006/bibliography"/>
   </ds:schemaRefs>

</xml_diff>

<commit_message>
anotações - projeto final
</commit_message>
<xml_diff>
--- a/Auxilio/Anotações Curso CAPGEMINI.docx
+++ b/Auxilio/Anotações Curso CAPGEMINI.docx
@@ -67,7 +67,6 @@
           <w:szCs w:val="21"/>
         </w:rPr>
       </w:pPr>
-      <w:proofErr w:type="spellStart"/>
       <w:r>
         <w:rPr>
           <w:rFonts w:ascii="Arial" w:hAnsi="Arial" w:cs="Arial"/>
@@ -77,19 +76,7 @@
           <w:sz w:val="21"/>
           <w:szCs w:val="21"/>
         </w:rPr>
-        <w:t>ServiceNow</w:t>
-      </w:r>
-      <w:proofErr w:type="spellEnd"/>
-      <w:r>
-        <w:rPr>
-          <w:rFonts w:ascii="Arial" w:hAnsi="Arial" w:cs="Arial"/>
-          <w:b/>
-          <w:bCs/>
-          <w:color w:val="7030A0"/>
-          <w:sz w:val="21"/>
-          <w:szCs w:val="21"/>
-        </w:rPr>
-        <w:t>:</w:t>
+        <w:t>ServiceNow:</w:t>
       </w:r>
       <w:r>
         <w:rPr>
@@ -140,7 +127,6 @@
           <w:szCs w:val="21"/>
         </w:rPr>
       </w:pPr>
-      <w:proofErr w:type="spellStart"/>
       <w:r>
         <w:rPr>
           <w:rFonts w:ascii="Arial" w:hAnsi="Arial" w:cs="Arial"/>
@@ -150,19 +136,7 @@
           <w:sz w:val="21"/>
           <w:szCs w:val="21"/>
         </w:rPr>
-        <w:t>SalesForce</w:t>
-      </w:r>
-      <w:proofErr w:type="spellEnd"/>
-      <w:r>
-        <w:rPr>
-          <w:rFonts w:ascii="Arial" w:hAnsi="Arial" w:cs="Arial"/>
-          <w:b/>
-          <w:bCs/>
-          <w:color w:val="7030A0"/>
-          <w:sz w:val="21"/>
-          <w:szCs w:val="21"/>
-        </w:rPr>
-        <w:t>:</w:t>
+        <w:t>SalesForce:</w:t>
       </w:r>
       <w:r>
         <w:rPr>
@@ -442,25 +416,7 @@
           <w:sz w:val="21"/>
           <w:szCs w:val="21"/>
         </w:rPr>
-        <w:t xml:space="preserve">Muito relacionado a computação e </w:t>
-      </w:r>
-      <w:proofErr w:type="spellStart"/>
-      <w:r>
-        <w:rPr>
-          <w:rFonts w:ascii="Arial" w:hAnsi="Arial" w:cs="Arial"/>
-          <w:sz w:val="21"/>
-          <w:szCs w:val="21"/>
-        </w:rPr>
-        <w:t>á</w:t>
-      </w:r>
-      <w:proofErr w:type="spellEnd"/>
-      <w:r>
-        <w:rPr>
-          <w:rFonts w:ascii="Arial" w:hAnsi="Arial" w:cs="Arial"/>
-          <w:sz w:val="21"/>
-          <w:szCs w:val="21"/>
-        </w:rPr>
-        <w:t xml:space="preserve"> sua história. Sempre houve lógica, </w:t>
+        <w:t xml:space="preserve">Muito relacionado a computação e á sua história. Sempre houve lógica, </w:t>
       </w:r>
       <w:r>
         <w:rPr>
@@ -501,25 +457,7 @@
           <w:sz w:val="21"/>
           <w:szCs w:val="21"/>
         </w:rPr>
-        <w:t xml:space="preserve">Para existir lógica não precisa haver fatos verdadeiros, apenas um ponto de </w:t>
-      </w:r>
-      <w:proofErr w:type="spellStart"/>
-      <w:r>
-        <w:rPr>
-          <w:rFonts w:ascii="Arial" w:hAnsi="Arial" w:cs="Arial"/>
-          <w:sz w:val="21"/>
-          <w:szCs w:val="21"/>
-        </w:rPr>
-        <w:t>inicio</w:t>
-      </w:r>
-      <w:proofErr w:type="spellEnd"/>
-      <w:r>
-        <w:rPr>
-          <w:rFonts w:ascii="Arial" w:hAnsi="Arial" w:cs="Arial"/>
-          <w:sz w:val="21"/>
-          <w:szCs w:val="21"/>
-        </w:rPr>
-        <w:t xml:space="preserve"> e um ponto final que faça sentido</w:t>
+        <w:t>Para existir lógica não precisa haver fatos verdadeiros, apenas um ponto de inicio e um ponto final que faça sentido</w:t>
       </w:r>
       <w:r>
         <w:rPr>
@@ -567,43 +505,7 @@
           <w:sz w:val="21"/>
           <w:szCs w:val="21"/>
         </w:rPr>
-        <w:t xml:space="preserve">Veio </w:t>
-      </w:r>
-      <w:proofErr w:type="spellStart"/>
-      <w:r>
-        <w:rPr>
-          <w:rFonts w:ascii="Arial" w:hAnsi="Arial" w:cs="Arial"/>
-          <w:sz w:val="21"/>
-          <w:szCs w:val="21"/>
-        </w:rPr>
-        <w:t>á</w:t>
-      </w:r>
-      <w:proofErr w:type="spellEnd"/>
-      <w:r>
-        <w:rPr>
-          <w:rFonts w:ascii="Arial" w:hAnsi="Arial" w:cs="Arial"/>
-          <w:sz w:val="21"/>
-          <w:szCs w:val="21"/>
-        </w:rPr>
-        <w:t xml:space="preserve"> tona a partir dos trabalhos de George </w:t>
-      </w:r>
-      <w:proofErr w:type="spellStart"/>
-      <w:r>
-        <w:rPr>
-          <w:rFonts w:ascii="Arial" w:hAnsi="Arial" w:cs="Arial"/>
-          <w:sz w:val="21"/>
-          <w:szCs w:val="21"/>
-        </w:rPr>
-        <w:t>Boole</w:t>
-      </w:r>
-      <w:proofErr w:type="spellEnd"/>
-      <w:r>
-        <w:rPr>
-          <w:rFonts w:ascii="Arial" w:hAnsi="Arial" w:cs="Arial"/>
-          <w:sz w:val="21"/>
-          <w:szCs w:val="21"/>
-        </w:rPr>
-        <w:t xml:space="preserve"> e Augustus de Morgan e possibilitou o aprofundamento na programação. Sendo assim a Álgebra Booleana está relacionada tanto na construção de softwares quanto de Hardwares</w:t>
+        <w:t>Veio á tona a partir dos trabalhos de George Boole e Augustus de Morgan e possibilitou o aprofundamento na programação. Sendo assim a Álgebra Booleana está relacionada tanto na construção de softwares quanto de Hardwares</w:t>
       </w:r>
     </w:p>
     <w:p>
@@ -891,25 +793,7 @@
           <w:sz w:val="21"/>
           <w:szCs w:val="21"/>
         </w:rPr>
-        <w:t xml:space="preserve">É o nome dado ao código compilado e simples, se torna outra linguagem. Nela sabemos exatamente o que o processador está fazendo. Não é muito fácil de entender, mas é exatamente o que roda no cérebro do </w:t>
-      </w:r>
-      <w:proofErr w:type="spellStart"/>
-      <w:r>
-        <w:rPr>
-          <w:rFonts w:ascii="Arial" w:hAnsi="Arial" w:cs="Arial"/>
-          <w:sz w:val="21"/>
-          <w:szCs w:val="21"/>
-        </w:rPr>
-        <w:t>pc</w:t>
-      </w:r>
-      <w:proofErr w:type="spellEnd"/>
-      <w:r>
-        <w:rPr>
-          <w:rFonts w:ascii="Arial" w:hAnsi="Arial" w:cs="Arial"/>
-          <w:sz w:val="21"/>
-          <w:szCs w:val="21"/>
-        </w:rPr>
-        <w:t>.</w:t>
+        <w:t>É o nome dado ao código compilado e simples, se torna outra linguagem. Nela sabemos exatamente o que o processador está fazendo. Não é muito fácil de entender, mas é exatamente o que roda no cérebro do pc.</w:t>
       </w:r>
     </w:p>
     <w:p>
@@ -955,43 +839,15 @@
           <w:sz w:val="21"/>
           <w:szCs w:val="21"/>
         </w:rPr>
-        <w:t xml:space="preserve">É o nosso </w:t>
-      </w:r>
-      <w:proofErr w:type="spellStart"/>
-      <w:r>
-        <w:rPr>
-          <w:rFonts w:ascii="Arial" w:hAnsi="Arial" w:cs="Arial"/>
-          <w:sz w:val="21"/>
-          <w:szCs w:val="21"/>
-        </w:rPr>
-        <w:t>executador</w:t>
-      </w:r>
-      <w:proofErr w:type="spellEnd"/>
-      <w:r>
-        <w:rPr>
-          <w:rFonts w:ascii="Arial" w:hAnsi="Arial" w:cs="Arial"/>
-          <w:sz w:val="21"/>
-          <w:szCs w:val="21"/>
-        </w:rPr>
-        <w:t xml:space="preserve">, que lê o arquivo contendo os comandos simples do </w:t>
-      </w:r>
-      <w:proofErr w:type="spellStart"/>
-      <w:r>
-        <w:rPr>
-          <w:rFonts w:ascii="Arial" w:hAnsi="Arial" w:cs="Arial"/>
-          <w:sz w:val="21"/>
-          <w:szCs w:val="21"/>
-        </w:rPr>
-        <w:t>assembly</w:t>
-      </w:r>
-      <w:proofErr w:type="spellEnd"/>
-      <w:r>
-        <w:rPr>
-          <w:rFonts w:ascii="Arial" w:hAnsi="Arial" w:cs="Arial"/>
-          <w:sz w:val="21"/>
-          <w:szCs w:val="21"/>
-        </w:rPr>
-        <w:t xml:space="preserve"> e os transforma em linguagem de máquina.</w:t>
+        <w:t>É o nosso executador</w:t>
+      </w:r>
+      <w:r>
+        <w:rPr>
+          <w:rFonts w:ascii="Arial" w:hAnsi="Arial" w:cs="Arial"/>
+          <w:sz w:val="21"/>
+          <w:szCs w:val="21"/>
+        </w:rPr>
+        <w:t>, que lê o arquivo contendo os comandos simples do assembly e os transforma em linguagem de máquina.</w:t>
       </w:r>
     </w:p>
     <w:p>
@@ -1692,23 +1548,13 @@
           <w:szCs w:val="21"/>
         </w:rPr>
       </w:pPr>
-      <w:proofErr w:type="spellStart"/>
-      <w:r>
-        <w:rPr>
-          <w:rFonts w:ascii="Arial" w:hAnsi="Arial" w:cs="Arial"/>
-          <w:sz w:val="21"/>
-          <w:szCs w:val="21"/>
-        </w:rPr>
-        <w:t>Ex</w:t>
-      </w:r>
-      <w:proofErr w:type="spellEnd"/>
-      <w:r>
-        <w:rPr>
-          <w:rFonts w:ascii="Arial" w:hAnsi="Arial" w:cs="Arial"/>
-          <w:sz w:val="21"/>
-          <w:szCs w:val="21"/>
-        </w:rPr>
-        <w:t xml:space="preserve"> - Somar as 3 notas de 3 provas diferentes de um aluno a fim de conseguir uma média.</w:t>
+      <w:r>
+        <w:rPr>
+          <w:rFonts w:ascii="Arial" w:hAnsi="Arial" w:cs="Arial"/>
+          <w:sz w:val="21"/>
+          <w:szCs w:val="21"/>
+        </w:rPr>
+        <w:t>Ex - Somar as 3 notas de 3 provas diferentes de um aluno a fim de conseguir uma média.</w:t>
       </w:r>
     </w:p>
     <w:p>
@@ -2094,21 +1940,8 @@
           <w:sz w:val="21"/>
           <w:szCs w:val="21"/>
         </w:rPr>
-        <w:t xml:space="preserve"> ou </w:t>
-      </w:r>
-      <w:proofErr w:type="spellStart"/>
-      <w:r>
-        <w:rPr>
-          <w:rFonts w:ascii="Arial" w:hAnsi="Arial" w:cs="Arial"/>
-          <w:b/>
-          <w:bCs/>
-          <w:color w:val="7030A0"/>
-          <w:sz w:val="21"/>
-          <w:szCs w:val="21"/>
-        </w:rPr>
-        <w:t>String</w:t>
-      </w:r>
-      <w:proofErr w:type="spellEnd"/>
+        <w:t xml:space="preserve"> ou String</w:t>
+      </w:r>
       <w:r>
         <w:rPr>
           <w:rFonts w:ascii="Arial" w:hAnsi="Arial" w:cs="Arial"/>
@@ -2183,25 +2016,7 @@
           <w:sz w:val="21"/>
           <w:szCs w:val="21"/>
         </w:rPr>
-        <w:t xml:space="preserve"> Só pode ser somado, aceita apenas um </w:t>
-      </w:r>
-      <w:proofErr w:type="spellStart"/>
-      <w:r>
-        <w:rPr>
-          <w:rFonts w:ascii="Arial" w:hAnsi="Arial" w:cs="Arial"/>
-          <w:sz w:val="21"/>
-          <w:szCs w:val="21"/>
-        </w:rPr>
-        <w:t>caracter</w:t>
-      </w:r>
-      <w:proofErr w:type="spellEnd"/>
-      <w:r>
-        <w:rPr>
-          <w:rFonts w:ascii="Arial" w:hAnsi="Arial" w:cs="Arial"/>
-          <w:sz w:val="21"/>
-          <w:szCs w:val="21"/>
-        </w:rPr>
-        <w:t>;</w:t>
+        <w:t xml:space="preserve"> Só pode ser somado, aceita apenas um caracter;</w:t>
       </w:r>
     </w:p>
     <w:p>
@@ -2428,7 +2243,6 @@
           <w:szCs w:val="21"/>
         </w:rPr>
       </w:pPr>
-      <w:proofErr w:type="spellStart"/>
       <w:r>
         <w:rPr>
           <w:rFonts w:ascii="Arial" w:hAnsi="Arial" w:cs="Arial"/>
@@ -2438,19 +2252,7 @@
           <w:sz w:val="21"/>
           <w:szCs w:val="21"/>
         </w:rPr>
-        <w:t>Fimescolha</w:t>
-      </w:r>
-      <w:proofErr w:type="spellEnd"/>
-      <w:r>
-        <w:rPr>
-          <w:rFonts w:ascii="Arial" w:hAnsi="Arial" w:cs="Arial"/>
-          <w:b/>
-          <w:bCs/>
-          <w:color w:val="2E74B5" w:themeColor="accent5" w:themeShade="BF"/>
-          <w:sz w:val="21"/>
-          <w:szCs w:val="21"/>
-        </w:rPr>
-        <w:t>:</w:t>
+        <w:t>Fimescolha:</w:t>
       </w:r>
       <w:r>
         <w:rPr>
@@ -2518,7 +2320,6 @@
           <w:szCs w:val="21"/>
         </w:rPr>
       </w:pPr>
-      <w:proofErr w:type="spellStart"/>
       <w:r>
         <w:rPr>
           <w:rFonts w:ascii="Arial" w:hAnsi="Arial" w:cs="Arial"/>
@@ -2528,36 +2329,15 @@
           <w:sz w:val="21"/>
           <w:szCs w:val="21"/>
         </w:rPr>
-        <w:t>Casonao</w:t>
-      </w:r>
-      <w:proofErr w:type="spellEnd"/>
-      <w:r>
-        <w:rPr>
-          <w:rFonts w:ascii="Arial" w:hAnsi="Arial" w:cs="Arial"/>
-          <w:b/>
-          <w:bCs/>
-          <w:color w:val="2E74B5" w:themeColor="accent5" w:themeShade="BF"/>
-          <w:sz w:val="21"/>
-          <w:szCs w:val="21"/>
-        </w:rPr>
-        <w:t>:</w:t>
-      </w:r>
-      <w:r>
-        <w:rPr>
-          <w:rFonts w:ascii="Arial" w:hAnsi="Arial" w:cs="Arial"/>
-          <w:sz w:val="21"/>
-          <w:szCs w:val="21"/>
-        </w:rPr>
-        <w:t xml:space="preserve"> Para atribuir nova situação caso a primeira não funcione (Bem parecido com se e </w:t>
-      </w:r>
-      <w:proofErr w:type="spellStart"/>
-      <w:r>
-        <w:rPr>
-          <w:rFonts w:ascii="Arial" w:hAnsi="Arial" w:cs="Arial"/>
-          <w:sz w:val="21"/>
-          <w:szCs w:val="21"/>
-        </w:rPr>
-        <w:t>sen</w:t>
+        <w:t>Casonao:</w:t>
+      </w:r>
+      <w:r>
+        <w:rPr>
+          <w:rFonts w:ascii="Arial" w:hAnsi="Arial" w:cs="Arial"/>
+          <w:sz w:val="21"/>
+          <w:szCs w:val="21"/>
+        </w:rPr>
+        <w:t xml:space="preserve"> Para atribuir nova situação caso a primeira não funcione (Bem parecido com se e sen</w:t>
       </w:r>
       <w:r>
         <w:rPr>
@@ -2573,16 +2353,7 @@
           <w:sz w:val="21"/>
           <w:szCs w:val="21"/>
         </w:rPr>
-        <w:t>o</w:t>
-      </w:r>
-      <w:proofErr w:type="spellEnd"/>
-      <w:r>
-        <w:rPr>
-          <w:rFonts w:ascii="Arial" w:hAnsi="Arial" w:cs="Arial"/>
-          <w:sz w:val="21"/>
-          <w:szCs w:val="21"/>
-        </w:rPr>
-        <w:t>).</w:t>
+        <w:t>o).</w:t>
       </w:r>
     </w:p>
     <w:p>
@@ -2609,7 +2380,6 @@
           <w:szCs w:val="21"/>
         </w:rPr>
       </w:pPr>
-      <w:proofErr w:type="spellStart"/>
       <w:r>
         <w:rPr>
           <w:rFonts w:ascii="Arial" w:hAnsi="Arial" w:cs="Arial"/>
@@ -2619,19 +2389,7 @@
           <w:sz w:val="21"/>
           <w:szCs w:val="21"/>
         </w:rPr>
-        <w:t>Div</w:t>
-      </w:r>
-      <w:proofErr w:type="spellEnd"/>
-      <w:r>
-        <w:rPr>
-          <w:rFonts w:ascii="Arial" w:hAnsi="Arial" w:cs="Arial"/>
-          <w:b/>
-          <w:bCs/>
-          <w:color w:val="7030A0"/>
-          <w:sz w:val="21"/>
-          <w:szCs w:val="21"/>
-        </w:rPr>
-        <w:t>:</w:t>
+        <w:t>Div:</w:t>
       </w:r>
       <w:r>
         <w:rPr>
@@ -2655,7 +2413,6 @@
           <w:szCs w:val="21"/>
         </w:rPr>
       </w:pPr>
-      <w:proofErr w:type="spellStart"/>
       <w:r>
         <w:rPr>
           <w:rFonts w:ascii="Arial" w:hAnsi="Arial" w:cs="Arial"/>
@@ -2665,19 +2422,7 @@
           <w:sz w:val="21"/>
           <w:szCs w:val="21"/>
         </w:rPr>
-        <w:t>Mod</w:t>
-      </w:r>
-      <w:proofErr w:type="spellEnd"/>
-      <w:r>
-        <w:rPr>
-          <w:rFonts w:ascii="Arial" w:hAnsi="Arial" w:cs="Arial"/>
-          <w:b/>
-          <w:bCs/>
-          <w:color w:val="7030A0"/>
-          <w:sz w:val="21"/>
-          <w:szCs w:val="21"/>
-        </w:rPr>
-        <w:t xml:space="preserve"> ou %: </w:t>
+        <w:t xml:space="preserve">Mod ou %: </w:t>
       </w:r>
       <w:r>
         <w:rPr>
@@ -2755,25 +2500,7 @@
           <w:sz w:val="21"/>
           <w:szCs w:val="21"/>
         </w:rPr>
-        <w:t xml:space="preserve"> determinada situação automaticamente em loop, se não houver uma saída o </w:t>
-      </w:r>
-      <w:proofErr w:type="spellStart"/>
-      <w:r>
-        <w:rPr>
-          <w:rFonts w:ascii="Arial" w:hAnsi="Arial" w:cs="Arial"/>
-          <w:sz w:val="21"/>
-          <w:szCs w:val="21"/>
-        </w:rPr>
-        <w:t>while</w:t>
-      </w:r>
-      <w:proofErr w:type="spellEnd"/>
-      <w:r>
-        <w:rPr>
-          <w:rFonts w:ascii="Arial" w:hAnsi="Arial" w:cs="Arial"/>
-          <w:sz w:val="21"/>
-          <w:szCs w:val="21"/>
-        </w:rPr>
-        <w:t xml:space="preserve"> continuará infinitamente.</w:t>
+        <w:t xml:space="preserve"> determinada situação automaticamente em loop, se não houver uma saída o while continuará infinitamente.</w:t>
       </w:r>
     </w:p>
     <w:p>
@@ -2789,7 +2516,6 @@
           <w:szCs w:val="21"/>
         </w:rPr>
       </w:pPr>
-      <w:proofErr w:type="spellStart"/>
       <w:r>
         <w:rPr>
           <w:rFonts w:ascii="Arial" w:hAnsi="Arial" w:cs="Arial"/>
@@ -2799,19 +2525,7 @@
           <w:sz w:val="21"/>
           <w:szCs w:val="21"/>
         </w:rPr>
-        <w:t>Fimenquanto</w:t>
-      </w:r>
-      <w:proofErr w:type="spellEnd"/>
-      <w:r>
-        <w:rPr>
-          <w:rFonts w:ascii="Arial" w:hAnsi="Arial" w:cs="Arial"/>
-          <w:b/>
-          <w:bCs/>
-          <w:color w:val="2E74B5" w:themeColor="accent5" w:themeShade="BF"/>
-          <w:sz w:val="21"/>
-          <w:szCs w:val="21"/>
-        </w:rPr>
-        <w:t>:</w:t>
+        <w:t>Fimenquanto:</w:t>
       </w:r>
       <w:r>
         <w:rPr>
@@ -3002,25 +2716,7 @@
           <w:sz w:val="21"/>
           <w:szCs w:val="21"/>
         </w:rPr>
-        <w:t xml:space="preserve">Ao atribuir a </w:t>
-      </w:r>
-      <w:proofErr w:type="spellStart"/>
-      <w:r>
-        <w:rPr>
-          <w:rFonts w:ascii="Arial" w:hAnsi="Arial" w:cs="Arial"/>
-          <w:sz w:val="21"/>
-          <w:szCs w:val="21"/>
-        </w:rPr>
-        <w:t>tag</w:t>
-      </w:r>
-      <w:proofErr w:type="spellEnd"/>
-      <w:r>
-        <w:rPr>
-          <w:rFonts w:ascii="Arial" w:hAnsi="Arial" w:cs="Arial"/>
-          <w:sz w:val="21"/>
-          <w:szCs w:val="21"/>
-        </w:rPr>
-        <w:t xml:space="preserve"> "passo" no operador “para”, você determina uma regra de multiplicação, de em quantos números serão exibidos.</w:t>
+        <w:t>Ao atribuir a tag "passo" no operador “para”, você determina uma regra de multiplicação, de em quantos números serão exibidos.</w:t>
       </w:r>
     </w:p>
     <w:p>
@@ -3192,7 +2888,6 @@
           <w:szCs w:val="21"/>
         </w:rPr>
       </w:pPr>
-      <w:proofErr w:type="spellStart"/>
       <w:r>
         <w:rPr>
           <w:rFonts w:ascii="Arial" w:hAnsi="Arial" w:cs="Arial"/>
@@ -3202,19 +2897,7 @@
           <w:sz w:val="21"/>
           <w:szCs w:val="21"/>
         </w:rPr>
-        <w:t>Senao</w:t>
-      </w:r>
-      <w:proofErr w:type="spellEnd"/>
-      <w:r>
-        <w:rPr>
-          <w:rFonts w:ascii="Arial" w:hAnsi="Arial" w:cs="Arial"/>
-          <w:b/>
-          <w:bCs/>
-          <w:color w:val="4472C4" w:themeColor="accent1"/>
-          <w:sz w:val="21"/>
-          <w:szCs w:val="21"/>
-        </w:rPr>
-        <w:t>:</w:t>
+        <w:t>Senao:</w:t>
       </w:r>
       <w:r>
         <w:rPr>
@@ -3247,7 +2930,6 @@
           <w:szCs w:val="21"/>
         </w:rPr>
       </w:pPr>
-      <w:proofErr w:type="spellStart"/>
       <w:r>
         <w:rPr>
           <w:rFonts w:ascii="Arial" w:hAnsi="Arial" w:cs="Arial"/>
@@ -3257,19 +2939,7 @@
           <w:sz w:val="21"/>
           <w:szCs w:val="21"/>
         </w:rPr>
-        <w:t>Fimse</w:t>
-      </w:r>
-      <w:proofErr w:type="spellEnd"/>
-      <w:r>
-        <w:rPr>
-          <w:rFonts w:ascii="Arial" w:hAnsi="Arial" w:cs="Arial"/>
-          <w:b/>
-          <w:bCs/>
-          <w:color w:val="4472C4" w:themeColor="accent1"/>
-          <w:sz w:val="21"/>
-          <w:szCs w:val="21"/>
-        </w:rPr>
-        <w:t>:</w:t>
+        <w:t>Fimse:</w:t>
       </w:r>
       <w:r>
         <w:rPr>
@@ -3558,31 +3228,7 @@
           <w:sz w:val="21"/>
           <w:szCs w:val="21"/>
         </w:rPr>
-        <w:t>Vetores (</w:t>
-      </w:r>
-      <w:proofErr w:type="spellStart"/>
-      <w:r>
-        <w:rPr>
-          <w:rFonts w:ascii="Arial" w:hAnsi="Arial" w:cs="Arial"/>
-          <w:b/>
-          <w:bCs/>
-          <w:color w:val="7030A0"/>
-          <w:sz w:val="21"/>
-          <w:szCs w:val="21"/>
-        </w:rPr>
-        <w:t>Array</w:t>
-      </w:r>
-      <w:proofErr w:type="spellEnd"/>
-      <w:r>
-        <w:rPr>
-          <w:rFonts w:ascii="Arial" w:hAnsi="Arial" w:cs="Arial"/>
-          <w:b/>
-          <w:bCs/>
-          <w:color w:val="7030A0"/>
-          <w:sz w:val="21"/>
-          <w:szCs w:val="21"/>
-        </w:rPr>
-        <w:t>)</w:t>
+        <w:t>Vetores (Array)</w:t>
       </w:r>
       <w:r>
         <w:rPr>
@@ -3761,43 +3407,7 @@
           <w:sz w:val="21"/>
           <w:szCs w:val="21"/>
         </w:rPr>
-        <w:t xml:space="preserve">SQL: </w:t>
-      </w:r>
-      <w:proofErr w:type="spellStart"/>
-      <w:r>
-        <w:rPr>
-          <w:rFonts w:ascii="Arial" w:hAnsi="Arial" w:cs="Arial"/>
-          <w:sz w:val="21"/>
-          <w:szCs w:val="21"/>
-        </w:rPr>
-        <w:t>Stuctured</w:t>
-      </w:r>
-      <w:proofErr w:type="spellEnd"/>
-      <w:r>
-        <w:rPr>
-          <w:rFonts w:ascii="Arial" w:hAnsi="Arial" w:cs="Arial"/>
-          <w:sz w:val="21"/>
-          <w:szCs w:val="21"/>
-        </w:rPr>
-        <w:t xml:space="preserve"> Query </w:t>
-      </w:r>
-      <w:proofErr w:type="spellStart"/>
-      <w:r>
-        <w:rPr>
-          <w:rFonts w:ascii="Arial" w:hAnsi="Arial" w:cs="Arial"/>
-          <w:sz w:val="21"/>
-          <w:szCs w:val="21"/>
-        </w:rPr>
-        <w:t>Language</w:t>
-      </w:r>
-      <w:proofErr w:type="spellEnd"/>
-      <w:r>
-        <w:rPr>
-          <w:rFonts w:ascii="Arial" w:hAnsi="Arial" w:cs="Arial"/>
-          <w:sz w:val="21"/>
-          <w:szCs w:val="21"/>
-        </w:rPr>
-        <w:t xml:space="preserve">, ou Linguagem de Consulta </w:t>
+        <w:t xml:space="preserve">SQL: Stuctured Query Language, ou Linguagem de Consulta </w:t>
       </w:r>
       <w:r>
         <w:rPr>
@@ -3890,7 +3500,6 @@
           <w:shd w:val="clear" w:color="auto" w:fill="FFFFFF"/>
         </w:rPr>
       </w:pPr>
-      <w:proofErr w:type="spellStart"/>
       <w:r>
         <w:rPr>
           <w:rFonts w:ascii="Arial" w:hAnsi="Arial" w:cs="Arial"/>
@@ -3898,17 +3507,7 @@
           <w:szCs w:val="21"/>
           <w:shd w:val="clear" w:color="auto" w:fill="FFFFFF"/>
         </w:rPr>
-        <w:t>Inner</w:t>
-      </w:r>
-      <w:proofErr w:type="spellEnd"/>
-      <w:r>
-        <w:rPr>
-          <w:rFonts w:ascii="Arial" w:hAnsi="Arial" w:cs="Arial"/>
-          <w:sz w:val="21"/>
-          <w:szCs w:val="21"/>
-          <w:shd w:val="clear" w:color="auto" w:fill="FFFFFF"/>
-        </w:rPr>
-        <w:t xml:space="preserve"> Join: Permite a junção entre duas ou mais tabelas, desde que tenham a ver uma com a outra</w:t>
+        <w:t>Inner Join: Permite a junção entre duas ou mais tabelas, desde que tenham a ver uma com a outra</w:t>
       </w:r>
     </w:p>
     <w:p>
@@ -3986,19 +3585,8 @@
           <w:szCs w:val="21"/>
           <w:shd w:val="clear" w:color="auto" w:fill="FFFFFF"/>
         </w:rPr>
-        <w:t xml:space="preserve">Criado em 1995 por uma equipe chefiada por James Gosling na empresa </w:t>
-      </w:r>
-      <w:proofErr w:type="spellStart"/>
-      <w:r>
-        <w:rPr>
-          <w:rFonts w:ascii="Arial" w:hAnsi="Arial" w:cs="Arial"/>
-          <w:sz w:val="21"/>
-          <w:szCs w:val="21"/>
-          <w:shd w:val="clear" w:color="auto" w:fill="FFFFFF"/>
-        </w:rPr>
-        <w:t>SunMicrosystem</w:t>
-      </w:r>
-      <w:proofErr w:type="spellEnd"/>
+        <w:t>Criado em 1995 por uma equipe chefiada por James Gosling na empresa SunMicrosystem</w:t>
+      </w:r>
     </w:p>
     <w:p>
       <w:pPr>
@@ -4169,23 +3757,13 @@
           <w:szCs w:val="21"/>
         </w:rPr>
       </w:pPr>
-      <w:proofErr w:type="spellStart"/>
-      <w:r>
-        <w:rPr>
-          <w:rFonts w:ascii="Arial" w:hAnsi="Arial" w:cs="Arial"/>
-          <w:sz w:val="21"/>
-          <w:szCs w:val="21"/>
-        </w:rPr>
-        <w:t>Int</w:t>
-      </w:r>
-      <w:proofErr w:type="spellEnd"/>
-      <w:r>
-        <w:rPr>
-          <w:rFonts w:ascii="Arial" w:hAnsi="Arial" w:cs="Arial"/>
-          <w:sz w:val="21"/>
-          <w:szCs w:val="21"/>
-        </w:rPr>
-        <w:t>: Pode ser somado subtraído e multiplicado;</w:t>
+      <w:r>
+        <w:rPr>
+          <w:rFonts w:ascii="Arial" w:hAnsi="Arial" w:cs="Arial"/>
+          <w:sz w:val="21"/>
+          <w:szCs w:val="21"/>
+        </w:rPr>
+        <w:t>Int: Pode ser somado subtraído e multiplicado;</w:t>
       </w:r>
     </w:p>
     <w:p>
@@ -4201,23 +3779,13 @@
           <w:szCs w:val="21"/>
         </w:rPr>
       </w:pPr>
-      <w:proofErr w:type="spellStart"/>
-      <w:r>
-        <w:rPr>
-          <w:rFonts w:ascii="Arial" w:hAnsi="Arial" w:cs="Arial"/>
-          <w:sz w:val="21"/>
-          <w:szCs w:val="21"/>
-        </w:rPr>
-        <w:t>Float</w:t>
-      </w:r>
-      <w:proofErr w:type="spellEnd"/>
-      <w:r>
-        <w:rPr>
-          <w:rFonts w:ascii="Arial" w:hAnsi="Arial" w:cs="Arial"/>
-          <w:sz w:val="21"/>
-          <w:szCs w:val="21"/>
-        </w:rPr>
-        <w:t xml:space="preserve">: </w:t>
+      <w:r>
+        <w:rPr>
+          <w:rFonts w:ascii="Arial" w:hAnsi="Arial" w:cs="Arial"/>
+          <w:sz w:val="21"/>
+          <w:szCs w:val="21"/>
+        </w:rPr>
+        <w:t xml:space="preserve">Float: </w:t>
       </w:r>
       <w:r>
         <w:rPr>
@@ -4347,25 +3915,7 @@
           <w:sz w:val="21"/>
           <w:szCs w:val="21"/>
         </w:rPr>
-        <w:t xml:space="preserve"> Parecido com o </w:t>
-      </w:r>
-      <w:proofErr w:type="spellStart"/>
-      <w:r>
-        <w:rPr>
-          <w:rFonts w:ascii="Arial" w:hAnsi="Arial" w:cs="Arial"/>
-          <w:sz w:val="21"/>
-          <w:szCs w:val="21"/>
-        </w:rPr>
-        <w:t>int</w:t>
-      </w:r>
-      <w:proofErr w:type="spellEnd"/>
-      <w:r>
-        <w:rPr>
-          <w:rFonts w:ascii="Arial" w:hAnsi="Arial" w:cs="Arial"/>
-          <w:sz w:val="21"/>
-          <w:szCs w:val="21"/>
-        </w:rPr>
-        <w:t>;</w:t>
+        <w:t xml:space="preserve"> Parecido com o int;</w:t>
       </w:r>
     </w:p>
     <w:p>
@@ -4381,41 +3931,13 @@
           <w:szCs w:val="21"/>
         </w:rPr>
       </w:pPr>
-      <w:proofErr w:type="spellStart"/>
-      <w:r>
-        <w:rPr>
-          <w:rFonts w:ascii="Arial" w:hAnsi="Arial" w:cs="Arial"/>
-          <w:sz w:val="21"/>
-          <w:szCs w:val="21"/>
-        </w:rPr>
-        <w:t>Boolean</w:t>
-      </w:r>
-      <w:proofErr w:type="spellEnd"/>
-      <w:r>
-        <w:rPr>
-          <w:rFonts w:ascii="Arial" w:hAnsi="Arial" w:cs="Arial"/>
-          <w:sz w:val="21"/>
-          <w:szCs w:val="21"/>
-        </w:rPr>
-        <w:t>: Armazena valores lógicos (</w:t>
-      </w:r>
-      <w:proofErr w:type="spellStart"/>
-      <w:r>
-        <w:rPr>
-          <w:rFonts w:ascii="Arial" w:hAnsi="Arial" w:cs="Arial"/>
-          <w:sz w:val="21"/>
-          <w:szCs w:val="21"/>
-        </w:rPr>
-        <w:t>True</w:t>
-      </w:r>
-      <w:proofErr w:type="spellEnd"/>
-      <w:r>
-        <w:rPr>
-          <w:rFonts w:ascii="Arial" w:hAnsi="Arial" w:cs="Arial"/>
-          <w:sz w:val="21"/>
-          <w:szCs w:val="21"/>
-        </w:rPr>
-        <w:t xml:space="preserve"> ou False).</w:t>
+      <w:r>
+        <w:rPr>
+          <w:rFonts w:ascii="Arial" w:hAnsi="Arial" w:cs="Arial"/>
+          <w:sz w:val="21"/>
+          <w:szCs w:val="21"/>
+        </w:rPr>
+        <w:t>Boolean: Armazena valores lógicos (True ou False).</w:t>
       </w:r>
     </w:p>
     <w:p>
@@ -4470,7 +3992,6 @@
           <w:szCs w:val="21"/>
         </w:rPr>
       </w:pPr>
-      <w:proofErr w:type="spellStart"/>
       <w:r>
         <w:rPr>
           <w:rFonts w:ascii="Arial" w:hAnsi="Arial" w:cs="Arial"/>
@@ -4479,7 +4000,6 @@
         </w:rPr>
         <w:t>String</w:t>
       </w:r>
-      <w:proofErr w:type="spellEnd"/>
       <w:r>
         <w:rPr>
           <w:rFonts w:ascii="Arial" w:hAnsi="Arial" w:cs="Arial"/>
@@ -4525,7 +4045,6 @@
           <w:lang w:val="en-US"/>
         </w:rPr>
       </w:pPr>
-      <w:proofErr w:type="spellStart"/>
       <w:r>
         <w:rPr>
           <w:rFonts w:ascii="Arial" w:hAnsi="Arial" w:cs="Arial"/>
@@ -4533,9 +4052,8 @@
           <w:szCs w:val="21"/>
           <w:lang w:val="en-US"/>
         </w:rPr>
-        <w:t>Operadores</w:t>
-      </w:r>
-      <w:proofErr w:type="spellEnd"/>
+        <w:t xml:space="preserve">Operadores </w:t>
+      </w:r>
       <w:r>
         <w:rPr>
           <w:rFonts w:ascii="Arial" w:hAnsi="Arial" w:cs="Arial"/>
@@ -4543,9 +4061,8 @@
           <w:szCs w:val="21"/>
           <w:lang w:val="en-US"/>
         </w:rPr>
-        <w:t xml:space="preserve"> </w:t>
-      </w:r>
-      <w:proofErr w:type="spellStart"/>
+        <w:t>L</w:t>
+      </w:r>
       <w:r>
         <w:rPr>
           <w:rFonts w:ascii="Arial" w:hAnsi="Arial" w:cs="Arial"/>
@@ -4553,26 +4070,7 @@
           <w:szCs w:val="21"/>
           <w:lang w:val="en-US"/>
         </w:rPr>
-        <w:t>L</w:t>
-      </w:r>
-      <w:r>
-        <w:rPr>
-          <w:rFonts w:ascii="Arial" w:hAnsi="Arial" w:cs="Arial"/>
-          <w:sz w:val="21"/>
-          <w:szCs w:val="21"/>
-          <w:lang w:val="en-US"/>
-        </w:rPr>
-        <w:t>ógicos</w:t>
-      </w:r>
-      <w:proofErr w:type="spellEnd"/>
-      <w:r>
-        <w:rPr>
-          <w:rFonts w:ascii="Arial" w:hAnsi="Arial" w:cs="Arial"/>
-          <w:sz w:val="21"/>
-          <w:szCs w:val="21"/>
-          <w:lang w:val="en-US"/>
-        </w:rPr>
-        <w:t>:</w:t>
+        <w:t>ógicos:</w:t>
       </w:r>
     </w:p>
     <w:p>
@@ -4640,23 +4138,13 @@
           <w:szCs w:val="21"/>
         </w:rPr>
       </w:pPr>
-      <w:proofErr w:type="gramStart"/>
-      <w:r>
-        <w:rPr>
-          <w:rFonts w:ascii="Arial" w:hAnsi="Arial" w:cs="Arial"/>
-          <w:sz w:val="21"/>
-          <w:szCs w:val="21"/>
-        </w:rPr>
-        <w:t>!:</w:t>
-      </w:r>
-      <w:proofErr w:type="gramEnd"/>
-      <w:r>
-        <w:rPr>
-          <w:rFonts w:ascii="Arial" w:hAnsi="Arial" w:cs="Arial"/>
-          <w:sz w:val="21"/>
-          <w:szCs w:val="21"/>
-        </w:rPr>
-        <w:t xml:space="preserve"> Negação</w:t>
+      <w:r>
+        <w:rPr>
+          <w:rFonts w:ascii="Arial" w:hAnsi="Arial" w:cs="Arial"/>
+          <w:sz w:val="21"/>
+          <w:szCs w:val="21"/>
+        </w:rPr>
+        <w:t>!: Negação</w:t>
       </w:r>
     </w:p>
     <w:p>
@@ -4809,7 +4297,6 @@
           <w:lang w:val="en-US"/>
         </w:rPr>
       </w:pPr>
-      <w:proofErr w:type="gramStart"/>
       <w:r>
         <w:rPr>
           <w:rFonts w:ascii="Arial" w:hAnsi="Arial" w:cs="Arial"/>
@@ -4817,37 +4304,7 @@
           <w:szCs w:val="21"/>
           <w:lang w:val="en-US"/>
         </w:rPr>
-        <w:t>!=</w:t>
-      </w:r>
-      <w:proofErr w:type="gramEnd"/>
-      <w:r>
-        <w:rPr>
-          <w:rFonts w:ascii="Arial" w:hAnsi="Arial" w:cs="Arial"/>
-          <w:sz w:val="21"/>
-          <w:szCs w:val="21"/>
-          <w:lang w:val="en-US"/>
-        </w:rPr>
-        <w:t xml:space="preserve">: </w:t>
-      </w:r>
-      <w:proofErr w:type="spellStart"/>
-      <w:r>
-        <w:rPr>
-          <w:rFonts w:ascii="Arial" w:hAnsi="Arial" w:cs="Arial"/>
-          <w:sz w:val="21"/>
-          <w:szCs w:val="21"/>
-          <w:lang w:val="en-US"/>
-        </w:rPr>
-        <w:t>Diferente</w:t>
-      </w:r>
-      <w:proofErr w:type="spellEnd"/>
-      <w:r>
-        <w:rPr>
-          <w:rFonts w:ascii="Arial" w:hAnsi="Arial" w:cs="Arial"/>
-          <w:sz w:val="21"/>
-          <w:szCs w:val="21"/>
-          <w:lang w:val="en-US"/>
-        </w:rPr>
-        <w:t>.</w:t>
+        <w:t>!=: Diferente.</w:t>
       </w:r>
     </w:p>
     <w:p>
@@ -4863,41 +4320,13 @@
           <w:szCs w:val="21"/>
         </w:rPr>
       </w:pPr>
-      <w:proofErr w:type="spellStart"/>
-      <w:r>
-        <w:rPr>
-          <w:rFonts w:ascii="Arial" w:hAnsi="Arial" w:cs="Arial"/>
-          <w:sz w:val="21"/>
-          <w:szCs w:val="21"/>
-        </w:rPr>
-        <w:t>If</w:t>
-      </w:r>
-      <w:proofErr w:type="spellEnd"/>
-      <w:r>
-        <w:rPr>
-          <w:rFonts w:ascii="Arial" w:hAnsi="Arial" w:cs="Arial"/>
-          <w:sz w:val="21"/>
-          <w:szCs w:val="21"/>
-        </w:rPr>
-        <w:t>/</w:t>
-      </w:r>
-      <w:proofErr w:type="spellStart"/>
-      <w:r>
-        <w:rPr>
-          <w:rFonts w:ascii="Arial" w:hAnsi="Arial" w:cs="Arial"/>
-          <w:sz w:val="21"/>
-          <w:szCs w:val="21"/>
-        </w:rPr>
-        <w:t>else</w:t>
-      </w:r>
-      <w:proofErr w:type="spellEnd"/>
-      <w:r>
-        <w:rPr>
-          <w:rFonts w:ascii="Arial" w:hAnsi="Arial" w:cs="Arial"/>
-          <w:sz w:val="21"/>
-          <w:szCs w:val="21"/>
-        </w:rPr>
-        <w:t>: Avalia expressões como verdadeira ou falsa de acordo com uma situação predeterminada pelo usuário, executando uma ou outra rotina;</w:t>
+      <w:r>
+        <w:rPr>
+          <w:rFonts w:ascii="Arial" w:hAnsi="Arial" w:cs="Arial"/>
+          <w:sz w:val="21"/>
+          <w:szCs w:val="21"/>
+        </w:rPr>
+        <w:t>If/else: Avalia expressões como verdadeira ou falsa de acordo com uma situação predeterminada pelo usuário, executando uma ou outra rotina;</w:t>
       </w:r>
     </w:p>
     <w:p>
@@ -4956,27 +4385,7 @@
           <w:szCs w:val="21"/>
           <w:lang w:val="en-US"/>
         </w:rPr>
-        <w:t xml:space="preserve"> </w:t>
-      </w:r>
-      <w:proofErr w:type="spellStart"/>
-      <w:r>
-        <w:rPr>
-          <w:rFonts w:ascii="Arial" w:hAnsi="Arial" w:cs="Arial"/>
-          <w:sz w:val="21"/>
-          <w:szCs w:val="21"/>
-          <w:lang w:val="en-US"/>
-        </w:rPr>
-        <w:t>escolhas</w:t>
-      </w:r>
-      <w:proofErr w:type="spellEnd"/>
-      <w:r>
-        <w:rPr>
-          <w:rFonts w:ascii="Arial" w:hAnsi="Arial" w:cs="Arial"/>
-          <w:sz w:val="21"/>
-          <w:szCs w:val="21"/>
-          <w:lang w:val="en-US"/>
-        </w:rPr>
-        <w:t>;</w:t>
+        <w:t xml:space="preserve"> escolhas;</w:t>
       </w:r>
     </w:p>
     <w:p>
@@ -5137,23 +4546,13 @@
           <w:szCs w:val="21"/>
         </w:rPr>
       </w:pPr>
-      <w:proofErr w:type="spellStart"/>
-      <w:r>
-        <w:rPr>
-          <w:rFonts w:ascii="Arial" w:hAnsi="Arial" w:cs="Arial"/>
-          <w:sz w:val="21"/>
-          <w:szCs w:val="21"/>
-        </w:rPr>
-        <w:t>While</w:t>
-      </w:r>
-      <w:proofErr w:type="spellEnd"/>
-      <w:r>
-        <w:rPr>
-          <w:rFonts w:ascii="Arial" w:hAnsi="Arial" w:cs="Arial"/>
-          <w:sz w:val="21"/>
-          <w:szCs w:val="21"/>
-        </w:rPr>
-        <w:t>: Repete uma instrução até que uma expressão booleana seja verdadeira.</w:t>
+      <w:r>
+        <w:rPr>
+          <w:rFonts w:ascii="Arial" w:hAnsi="Arial" w:cs="Arial"/>
+          <w:sz w:val="21"/>
+          <w:szCs w:val="21"/>
+        </w:rPr>
+        <w:t>While: Repete uma instrução até que uma expressão booleana seja verdadeira.</w:t>
       </w:r>
     </w:p>
     <w:p>
@@ -5169,41 +4568,13 @@
           <w:szCs w:val="21"/>
         </w:rPr>
       </w:pPr>
-      <w:proofErr w:type="spellStart"/>
-      <w:r>
-        <w:rPr>
-          <w:rFonts w:ascii="Arial" w:hAnsi="Arial" w:cs="Arial"/>
-          <w:sz w:val="21"/>
-          <w:szCs w:val="21"/>
-        </w:rPr>
-        <w:t>True</w:t>
-      </w:r>
-      <w:proofErr w:type="spellEnd"/>
-      <w:r>
-        <w:rPr>
-          <w:rFonts w:ascii="Arial" w:hAnsi="Arial" w:cs="Arial"/>
-          <w:sz w:val="21"/>
-          <w:szCs w:val="21"/>
-        </w:rPr>
-        <w:t xml:space="preserve">: O </w:t>
-      </w:r>
-      <w:proofErr w:type="spellStart"/>
-      <w:r>
-        <w:rPr>
-          <w:rFonts w:ascii="Arial" w:hAnsi="Arial" w:cs="Arial"/>
-          <w:sz w:val="21"/>
-          <w:szCs w:val="21"/>
-        </w:rPr>
-        <w:t>while</w:t>
-      </w:r>
-      <w:proofErr w:type="spellEnd"/>
-      <w:r>
-        <w:rPr>
-          <w:rFonts w:ascii="Arial" w:hAnsi="Arial" w:cs="Arial"/>
-          <w:sz w:val="21"/>
-          <w:szCs w:val="21"/>
-        </w:rPr>
-        <w:t xml:space="preserve"> ficará em loop infinito.</w:t>
+      <w:r>
+        <w:rPr>
+          <w:rFonts w:ascii="Arial" w:hAnsi="Arial" w:cs="Arial"/>
+          <w:sz w:val="21"/>
+          <w:szCs w:val="21"/>
+        </w:rPr>
+        <w:t>True: O while ficará em loop infinito.</w:t>
       </w:r>
     </w:p>
     <w:p>
@@ -5336,27 +4707,7 @@
           <w:szCs w:val="21"/>
           <w:shd w:val="clear" w:color="auto" w:fill="FFFFFF"/>
         </w:rPr>
-        <w:t xml:space="preserve">Veio do </w:t>
-      </w:r>
-      <w:proofErr w:type="spellStart"/>
-      <w:r>
-        <w:rPr>
-          <w:rFonts w:ascii="Arial" w:hAnsi="Arial" w:cs="Arial"/>
-          <w:sz w:val="21"/>
-          <w:szCs w:val="21"/>
-          <w:shd w:val="clear" w:color="auto" w:fill="FFFFFF"/>
-        </w:rPr>
-        <w:t>SmallTalk</w:t>
-      </w:r>
-      <w:proofErr w:type="spellEnd"/>
-      <w:r>
-        <w:rPr>
-          <w:rFonts w:ascii="Arial" w:hAnsi="Arial" w:cs="Arial"/>
-          <w:sz w:val="21"/>
-          <w:szCs w:val="21"/>
-          <w:shd w:val="clear" w:color="auto" w:fill="FFFFFF"/>
-        </w:rPr>
-        <w:t xml:space="preserve"> em 1960. É uma forma de resolver problemas de uma maneira não mais estruturada pensando no problema e seus agentes como real, trazendo isso para o algoritmo.</w:t>
+        <w:t>Veio do SmallTalk em 1960. É uma forma de resolver problemas de uma maneira não mais estruturada pensando no problema e seus agentes como real, trazendo isso para o algoritmo.</w:t>
       </w:r>
       <w:r>
         <w:rPr>
@@ -5733,27 +5084,7 @@
           <w:szCs w:val="21"/>
           <w:shd w:val="clear" w:color="auto" w:fill="FFFFFF"/>
         </w:rPr>
-        <w:t xml:space="preserve">Agrupamento de objetos. </w:t>
-      </w:r>
-      <w:proofErr w:type="spellStart"/>
-      <w:r>
-        <w:rPr>
-          <w:rFonts w:ascii="Arial" w:hAnsi="Arial" w:cs="Arial"/>
-          <w:sz w:val="21"/>
-          <w:szCs w:val="21"/>
-          <w:shd w:val="clear" w:color="auto" w:fill="FFFFFF"/>
-        </w:rPr>
-        <w:t>Ex</w:t>
-      </w:r>
-      <w:proofErr w:type="spellEnd"/>
-      <w:r>
-        <w:rPr>
-          <w:rFonts w:ascii="Arial" w:hAnsi="Arial" w:cs="Arial"/>
-          <w:sz w:val="21"/>
-          <w:szCs w:val="21"/>
-          <w:shd w:val="clear" w:color="auto" w:fill="FFFFFF"/>
-        </w:rPr>
-        <w:t>: carro ou pessoa;</w:t>
+        <w:t>Agrupamento de objetos. Ex: carro ou pessoa;</w:t>
       </w:r>
     </w:p>
     <w:p>
@@ -5787,47 +5118,7 @@
           <w:szCs w:val="21"/>
           <w:shd w:val="clear" w:color="auto" w:fill="FFFFFF"/>
         </w:rPr>
-        <w:t xml:space="preserve"> Entidade abstrata ou concreta que agrupa um conjunto de informações. </w:t>
-      </w:r>
-      <w:proofErr w:type="spellStart"/>
-      <w:r>
-        <w:rPr>
-          <w:rFonts w:ascii="Arial" w:hAnsi="Arial" w:cs="Arial"/>
-          <w:sz w:val="21"/>
-          <w:szCs w:val="21"/>
-          <w:shd w:val="clear" w:color="auto" w:fill="FFFFFF"/>
-        </w:rPr>
-        <w:t>Ex</w:t>
-      </w:r>
-      <w:proofErr w:type="spellEnd"/>
-      <w:r>
-        <w:rPr>
-          <w:rFonts w:ascii="Arial" w:hAnsi="Arial" w:cs="Arial"/>
-          <w:sz w:val="21"/>
-          <w:szCs w:val="21"/>
-          <w:shd w:val="clear" w:color="auto" w:fill="FFFFFF"/>
-        </w:rPr>
-        <w:t xml:space="preserve">: </w:t>
-      </w:r>
-      <w:proofErr w:type="spellStart"/>
-      <w:r>
-        <w:rPr>
-          <w:rFonts w:ascii="Arial" w:hAnsi="Arial" w:cs="Arial"/>
-          <w:sz w:val="21"/>
-          <w:szCs w:val="21"/>
-          <w:shd w:val="clear" w:color="auto" w:fill="FFFFFF"/>
-        </w:rPr>
-        <w:t>Echy</w:t>
-      </w:r>
-      <w:proofErr w:type="spellEnd"/>
-      <w:r>
-        <w:rPr>
-          <w:rFonts w:ascii="Arial" w:hAnsi="Arial" w:cs="Arial"/>
-          <w:sz w:val="21"/>
-          <w:szCs w:val="21"/>
-          <w:shd w:val="clear" w:color="auto" w:fill="FFFFFF"/>
-        </w:rPr>
-        <w:t xml:space="preserve"> possuí nome, idade, gênero e pertence à classe pessoa.</w:t>
+        <w:t xml:space="preserve"> Entidade abstrata ou concreta que agrupa um conjunto de informações. Ex: Echy possuí nome, idade, gênero e pertence à classe pessoa.</w:t>
       </w:r>
     </w:p>
     <w:p>
@@ -5991,43 +5282,7 @@
           <w:sz w:val="21"/>
           <w:szCs w:val="21"/>
         </w:rPr>
-        <w:t xml:space="preserve"> Também chamado de visão de método ou visão de atributo, é a palavra-chave que define um atributo, método ou classe como público, privado ou protegido. </w:t>
-      </w:r>
-      <w:proofErr w:type="spellStart"/>
-      <w:r>
-        <w:rPr>
-          <w:rFonts w:ascii="Arial" w:hAnsi="Arial" w:cs="Arial"/>
-          <w:sz w:val="21"/>
-          <w:szCs w:val="21"/>
-        </w:rPr>
-        <w:t>Public</w:t>
-      </w:r>
-      <w:proofErr w:type="spellEnd"/>
-      <w:r>
-        <w:rPr>
-          <w:rFonts w:ascii="Arial" w:hAnsi="Arial" w:cs="Arial"/>
-          <w:sz w:val="21"/>
-          <w:szCs w:val="21"/>
-        </w:rPr>
-        <w:t xml:space="preserve"> o deixa aberto a modificações externas do usuário de forma mais simples, enquanto o Private o deixa privado e passa a ser necessário um método de acesso para poder modificar o valor da variável dentro da </w:t>
-      </w:r>
-      <w:proofErr w:type="spellStart"/>
-      <w:r>
-        <w:rPr>
-          <w:rFonts w:ascii="Arial" w:hAnsi="Arial" w:cs="Arial"/>
-          <w:sz w:val="21"/>
-          <w:szCs w:val="21"/>
-        </w:rPr>
-        <w:t>class</w:t>
-      </w:r>
-      <w:proofErr w:type="spellEnd"/>
-      <w:r>
-        <w:rPr>
-          <w:rFonts w:ascii="Arial" w:hAnsi="Arial" w:cs="Arial"/>
-          <w:sz w:val="21"/>
-          <w:szCs w:val="21"/>
-        </w:rPr>
-        <w:t>;</w:t>
+        <w:t xml:space="preserve"> Também chamado de visão de método ou visão de atributo, é a palavra-chave que define um atributo, método ou classe como público, privado ou protegido. Public o deixa aberto a modificações externas do usuário de forma mais simples, enquanto o Private o deixa privado e passa a ser necessário um método de acesso para poder modificar o valor da variável dentro da class;</w:t>
       </w:r>
     </w:p>
     <w:p>
@@ -6159,9 +5414,8 @@
           <w:szCs w:val="21"/>
           <w:shd w:val="clear" w:color="auto" w:fill="FFFFFF"/>
         </w:rPr>
-        <w:t xml:space="preserve"> Pode ser identificada quando percebemos que “há um tipo de” alguma coisa. </w:t>
-      </w:r>
-      <w:proofErr w:type="spellStart"/>
+        <w:t xml:space="preserve"> Pode ser identificada quando percebemos que “há um tipo de” alguma coisa. Ex: Vendedor é um tipo de funcionário;</w:t>
+      </w:r>
       <w:r>
         <w:rPr>
           <w:rFonts w:ascii="Arial" w:hAnsi="Arial" w:cs="Arial"/>
@@ -6169,57 +5423,7 @@
           <w:szCs w:val="21"/>
           <w:shd w:val="clear" w:color="auto" w:fill="FFFFFF"/>
         </w:rPr>
-        <w:t>Ex</w:t>
-      </w:r>
-      <w:proofErr w:type="spellEnd"/>
-      <w:r>
-        <w:rPr>
-          <w:rFonts w:ascii="Arial" w:hAnsi="Arial" w:cs="Arial"/>
-          <w:sz w:val="21"/>
-          <w:szCs w:val="21"/>
-          <w:shd w:val="clear" w:color="auto" w:fill="FFFFFF"/>
-        </w:rPr>
-        <w:t>: Vendedor é um tipo de funcionário;</w:t>
-      </w:r>
-      <w:r>
-        <w:rPr>
-          <w:rFonts w:ascii="Arial" w:hAnsi="Arial" w:cs="Arial"/>
-          <w:sz w:val="21"/>
-          <w:szCs w:val="21"/>
-          <w:shd w:val="clear" w:color="auto" w:fill="FFFFFF"/>
-        </w:rPr>
-        <w:t xml:space="preserve"> Então: Vendedor </w:t>
-      </w:r>
-      <w:proofErr w:type="spellStart"/>
-      <w:proofErr w:type="gramStart"/>
-      <w:r>
-        <w:rPr>
-          <w:rFonts w:ascii="Arial" w:hAnsi="Arial" w:cs="Arial"/>
-          <w:sz w:val="21"/>
-          <w:szCs w:val="21"/>
-          <w:shd w:val="clear" w:color="auto" w:fill="FFFFFF"/>
-        </w:rPr>
-        <w:t>extends</w:t>
-      </w:r>
-      <w:proofErr w:type="spellEnd"/>
-      <w:r>
-        <w:rPr>
-          <w:rFonts w:ascii="Arial" w:hAnsi="Arial" w:cs="Arial"/>
-          <w:sz w:val="21"/>
-          <w:szCs w:val="21"/>
-          <w:shd w:val="clear" w:color="auto" w:fill="FFFFFF"/>
-        </w:rPr>
-        <w:t xml:space="preserve"> Funcionário</w:t>
-      </w:r>
-      <w:proofErr w:type="gramEnd"/>
-      <w:r>
-        <w:rPr>
-          <w:rFonts w:ascii="Arial" w:hAnsi="Arial" w:cs="Arial"/>
-          <w:sz w:val="21"/>
-          <w:szCs w:val="21"/>
-          <w:shd w:val="clear" w:color="auto" w:fill="FFFFFF"/>
-        </w:rPr>
-        <w:t>;</w:t>
+        <w:t xml:space="preserve"> Então: Vendedor extends Funcionário;</w:t>
       </w:r>
     </w:p>
     <w:p>
@@ -6333,47 +5537,7 @@
           <w:szCs w:val="21"/>
           <w:shd w:val="clear" w:color="auto" w:fill="FFFFFF"/>
         </w:rPr>
-        <w:t>3 – Defina quais serão seus tipos de métodos (</w:t>
-      </w:r>
-      <w:proofErr w:type="spellStart"/>
-      <w:r>
-        <w:rPr>
-          <w:rFonts w:ascii="Arial" w:hAnsi="Arial" w:cs="Arial"/>
-          <w:sz w:val="21"/>
-          <w:szCs w:val="21"/>
-          <w:shd w:val="clear" w:color="auto" w:fill="FFFFFF"/>
-        </w:rPr>
-        <w:t>Acessores</w:t>
-      </w:r>
-      <w:proofErr w:type="spellEnd"/>
-      <w:r>
-        <w:rPr>
-          <w:rFonts w:ascii="Arial" w:hAnsi="Arial" w:cs="Arial"/>
-          <w:sz w:val="21"/>
-          <w:szCs w:val="21"/>
-          <w:shd w:val="clear" w:color="auto" w:fill="FFFFFF"/>
-        </w:rPr>
-        <w:t xml:space="preserve">, construtores, </w:t>
-      </w:r>
-      <w:proofErr w:type="spellStart"/>
-      <w:r>
-        <w:rPr>
-          <w:rFonts w:ascii="Arial" w:hAnsi="Arial" w:cs="Arial"/>
-          <w:sz w:val="21"/>
-          <w:szCs w:val="21"/>
-          <w:shd w:val="clear" w:color="auto" w:fill="FFFFFF"/>
-        </w:rPr>
-        <w:t>etc</w:t>
-      </w:r>
-      <w:proofErr w:type="spellEnd"/>
-      <w:r>
-        <w:rPr>
-          <w:rFonts w:ascii="Arial" w:hAnsi="Arial" w:cs="Arial"/>
-          <w:sz w:val="21"/>
-          <w:szCs w:val="21"/>
-          <w:shd w:val="clear" w:color="auto" w:fill="FFFFFF"/>
-        </w:rPr>
-        <w:t>)</w:t>
+        <w:t>3 – Defina quais serão seus tipos de métodos (Acessores, construtores, etc)</w:t>
       </w:r>
     </w:p>
     <w:p>
@@ -6736,25 +5900,7 @@
           <w:sz w:val="21"/>
           <w:szCs w:val="21"/>
         </w:rPr>
-        <w:t xml:space="preserve">- Tema: </w:t>
-      </w:r>
-      <w:proofErr w:type="spellStart"/>
-      <w:r>
-        <w:rPr>
-          <w:rFonts w:ascii="Arial" w:hAnsi="Arial" w:cs="Arial"/>
-          <w:sz w:val="21"/>
-          <w:szCs w:val="21"/>
-        </w:rPr>
-        <w:t>To</w:t>
-      </w:r>
-      <w:proofErr w:type="spellEnd"/>
-      <w:r>
-        <w:rPr>
-          <w:rFonts w:ascii="Arial" w:hAnsi="Arial" w:cs="Arial"/>
-          <w:sz w:val="21"/>
-          <w:szCs w:val="21"/>
-        </w:rPr>
-        <w:t xml:space="preserve"> do App;</w:t>
+        <w:t>- Tema: To do App;</w:t>
       </w:r>
     </w:p>
     <w:p>
@@ -7254,18 +6400,249 @@
           <w:szCs w:val="21"/>
         </w:rPr>
         <w:lastRenderedPageBreak/>
-        <w:t xml:space="preserve">- Deve ser possível filtrar as tarefas por </w:t>
-      </w:r>
-      <w:proofErr w:type="spellStart"/>
-      <w:r>
-        <w:rPr>
-          <w:rFonts w:ascii="Arial" w:hAnsi="Arial" w:cs="Arial"/>
-          <w:sz w:val="21"/>
-          <w:szCs w:val="21"/>
-        </w:rPr>
-        <w:t>tag</w:t>
-      </w:r>
-      <w:proofErr w:type="spellEnd"/>
+        <w:t>- Deve ser possível filtrar as tarefas por tag;</w:t>
+      </w:r>
+    </w:p>
+    <w:p>
+      <w:pPr>
+        <w:rPr>
+          <w:rFonts w:ascii="Arial" w:hAnsi="Arial" w:cs="Arial"/>
+          <w:sz w:val="21"/>
+          <w:szCs w:val="21"/>
+        </w:rPr>
+      </w:pPr>
+      <w:r>
+        <w:rPr>
+          <w:rFonts w:ascii="Arial" w:hAnsi="Arial" w:cs="Arial"/>
+          <w:sz w:val="21"/>
+          <w:szCs w:val="21"/>
+        </w:rPr>
+        <w:t>- Toda tarefa deve pertencer a uma lista;</w:t>
+      </w:r>
+    </w:p>
+    <w:p>
+      <w:pPr>
+        <w:rPr>
+          <w:rFonts w:ascii="Arial" w:hAnsi="Arial" w:cs="Arial"/>
+          <w:sz w:val="21"/>
+          <w:szCs w:val="21"/>
+        </w:rPr>
+      </w:pPr>
+      <w:r>
+        <w:rPr>
+          <w:rFonts w:ascii="Arial" w:hAnsi="Arial" w:cs="Arial"/>
+          <w:sz w:val="21"/>
+          <w:szCs w:val="21"/>
+        </w:rPr>
+        <w:t>- Não podem haver tags repetidas;</w:t>
+      </w:r>
+    </w:p>
+    <w:p>
+      <w:pPr>
+        <w:rPr>
+          <w:rFonts w:ascii="Arial" w:hAnsi="Arial" w:cs="Arial"/>
+          <w:sz w:val="21"/>
+          <w:szCs w:val="21"/>
+        </w:rPr>
+      </w:pPr>
+    </w:p>
+    <w:p>
+      <w:pPr>
+        <w:rPr>
+          <w:rFonts w:ascii="Arial" w:hAnsi="Arial" w:cs="Arial"/>
+          <w:sz w:val="21"/>
+          <w:szCs w:val="21"/>
+        </w:rPr>
+      </w:pPr>
+      <w:r>
+        <w:rPr>
+          <w:rFonts w:ascii="Arial" w:hAnsi="Arial" w:cs="Arial"/>
+          <w:sz w:val="21"/>
+          <w:szCs w:val="21"/>
+        </w:rPr>
+        <w:t>Padrão utilizado: MVC (Model View Controller).</w:t>
+      </w:r>
+    </w:p>
+    <w:p>
+      <w:pPr>
+        <w:rPr>
+          <w:rFonts w:ascii="Arial" w:hAnsi="Arial" w:cs="Arial"/>
+          <w:sz w:val="21"/>
+          <w:szCs w:val="21"/>
+        </w:rPr>
+      </w:pPr>
+      <w:r>
+        <w:rPr>
+          <w:rFonts w:ascii="Arial" w:hAnsi="Arial" w:cs="Arial"/>
+          <w:sz w:val="21"/>
+          <w:szCs w:val="21"/>
+        </w:rPr>
+        <w:t>Nesse padrão há classes que representam as entidades do sistema. Em Model há as entidades em si (como users), em Ciew há as classes da interface e em Controller há as que controlam tudo em si, é a aplicação de tudo;</w:t>
+      </w:r>
+    </w:p>
+    <w:p>
+      <w:pPr>
+        <w:rPr>
+          <w:rFonts w:ascii="Arial" w:hAnsi="Arial" w:cs="Arial"/>
+          <w:sz w:val="21"/>
+          <w:szCs w:val="21"/>
+        </w:rPr>
+      </w:pPr>
+    </w:p>
+    <w:p>
+      <w:pPr>
+        <w:rPr>
+          <w:rFonts w:ascii="Arial" w:hAnsi="Arial" w:cs="Arial"/>
+          <w:sz w:val="21"/>
+          <w:szCs w:val="21"/>
+        </w:rPr>
+      </w:pPr>
+      <w:r>
+        <w:rPr>
+          <w:rFonts w:ascii="Arial" w:hAnsi="Arial" w:cs="Arial"/>
+          <w:sz w:val="21"/>
+          <w:szCs w:val="21"/>
+        </w:rPr>
+        <w:t>Conectando ao MySQL</w:t>
+      </w:r>
+    </w:p>
+    <w:p>
+      <w:pPr>
+        <w:rPr>
+          <w:rFonts w:ascii="Arial" w:hAnsi="Arial" w:cs="Arial"/>
+          <w:sz w:val="21"/>
+          <w:szCs w:val="21"/>
+          <w:lang w:val="en-US"/>
+        </w:rPr>
+      </w:pPr>
+      <w:r>
+        <w:rPr>
+          <w:rFonts w:ascii="Arial" w:hAnsi="Arial" w:cs="Arial"/>
+          <w:sz w:val="21"/>
+          <w:szCs w:val="21"/>
+        </w:rPr>
+        <w:t xml:space="preserve">Para conectar ao banco de dados </w:t>
+      </w:r>
+      <w:r>
+        <w:rPr>
+          <w:rFonts w:ascii="Arial" w:hAnsi="Arial" w:cs="Arial"/>
+          <w:sz w:val="21"/>
+          <w:szCs w:val="21"/>
+        </w:rPr>
+        <w:t>comece</w:t>
+      </w:r>
+      <w:r>
+        <w:rPr>
+          <w:rFonts w:ascii="Arial" w:hAnsi="Arial" w:cs="Arial"/>
+          <w:sz w:val="21"/>
+          <w:szCs w:val="21"/>
+        </w:rPr>
+        <w:t xml:space="preserve"> cria</w:t>
+      </w:r>
+      <w:r>
+        <w:rPr>
+          <w:rFonts w:ascii="Arial" w:hAnsi="Arial" w:cs="Arial"/>
+          <w:sz w:val="21"/>
+          <w:szCs w:val="21"/>
+        </w:rPr>
+        <w:t>ndo</w:t>
+      </w:r>
+      <w:r>
+        <w:rPr>
+          <w:rFonts w:ascii="Arial" w:hAnsi="Arial" w:cs="Arial"/>
+          <w:sz w:val="21"/>
+          <w:szCs w:val="21"/>
+        </w:rPr>
+        <w:t xml:space="preserve"> uma variável do tipo DRIVER que permita isso e apli</w:t>
+      </w:r>
+      <w:r>
+        <w:rPr>
+          <w:rFonts w:ascii="Arial" w:hAnsi="Arial" w:cs="Arial"/>
+          <w:sz w:val="21"/>
+          <w:szCs w:val="21"/>
+        </w:rPr>
+        <w:t>que</w:t>
+      </w:r>
+      <w:r>
+        <w:rPr>
+          <w:rFonts w:ascii="Arial" w:hAnsi="Arial" w:cs="Arial"/>
+          <w:sz w:val="21"/>
+          <w:szCs w:val="21"/>
+        </w:rPr>
+        <w:t xml:space="preserve"> o JDBC (Java Database Connectivity). </w:t>
+      </w:r>
+      <w:r>
+        <w:rPr>
+          <w:rFonts w:ascii="Arial" w:hAnsi="Arial" w:cs="Arial"/>
+          <w:sz w:val="21"/>
+          <w:szCs w:val="21"/>
+          <w:lang w:val="en-US"/>
+        </w:rPr>
+        <w:t>Ex: public static final String DRIVER = “com.mysql.jdbc.Driver”</w:t>
+      </w:r>
+      <w:r>
+        <w:rPr>
+          <w:rFonts w:ascii="Arial" w:hAnsi="Arial" w:cs="Arial"/>
+          <w:sz w:val="21"/>
+          <w:szCs w:val="21"/>
+          <w:lang w:val="en-US"/>
+        </w:rPr>
+        <w:t>.</w:t>
+      </w:r>
+    </w:p>
+    <w:p>
+      <w:pPr>
+        <w:rPr>
+          <w:rFonts w:ascii="Arial" w:hAnsi="Arial" w:cs="Arial"/>
+          <w:sz w:val="21"/>
+          <w:szCs w:val="21"/>
+          <w:lang w:val="en-US"/>
+        </w:rPr>
+      </w:pPr>
+    </w:p>
+    <w:p>
+      <w:pPr>
+        <w:rPr>
+          <w:rFonts w:ascii="Arial" w:hAnsi="Arial" w:cs="Arial"/>
+          <w:sz w:val="21"/>
+          <w:szCs w:val="21"/>
+        </w:rPr>
+      </w:pPr>
+      <w:r>
+        <w:rPr>
+          <w:rFonts w:ascii="Arial" w:hAnsi="Arial" w:cs="Arial"/>
+          <w:sz w:val="21"/>
+          <w:szCs w:val="21"/>
+        </w:rPr>
+        <w:t xml:space="preserve">Para ativar o JDBC como dependência do Java é necessário informar isso ao Gradle (Alteramos isso no arquivo build.gradle em “dependencies”). </w:t>
+      </w:r>
+      <w:r>
+        <w:rPr>
+          <w:rFonts w:ascii="Arial" w:hAnsi="Arial" w:cs="Arial"/>
+          <w:sz w:val="21"/>
+          <w:szCs w:val="21"/>
+        </w:rPr>
+        <w:t xml:space="preserve">O código pode ser achado no seguinte site para MySQL: </w:t>
+      </w:r>
+      <w:r>
+        <w:rPr>
+          <w:rFonts w:ascii="Arial" w:hAnsi="Arial" w:cs="Arial"/>
+          <w:sz w:val="21"/>
+          <w:szCs w:val="21"/>
+        </w:rPr>
+        <w:t xml:space="preserve">// </w:t>
+      </w:r>
+      <w:hyperlink r:id="rId17" w:history="1">
+        <w:r>
+          <w:rPr>
+            <w:rStyle w:val="Hyperlink"/>
+            <w:rFonts w:ascii="Arial" w:hAnsi="Arial" w:cs="Arial"/>
+            <w:sz w:val="21"/>
+            <w:szCs w:val="21"/>
+          </w:rPr>
+          <w:t>https://mvnrepository.com/artifact/mysql/mysql-connector-java</w:t>
+        </w:r>
+      </w:hyperlink>
       <w:r>
         <w:rPr>
           <w:rFonts w:ascii="Arial" w:hAnsi="Arial" w:cs="Arial"/>
@@ -7283,55 +6660,29 @@
           <w:szCs w:val="21"/>
         </w:rPr>
       </w:pPr>
-      <w:r>
-        <w:rPr>
-          <w:rFonts w:ascii="Arial" w:hAnsi="Arial" w:cs="Arial"/>
-          <w:sz w:val="21"/>
-          <w:szCs w:val="21"/>
-        </w:rPr>
-        <w:t>- Toda tarefa deve pertencer a uma lista;</w:t>
-      </w:r>
-    </w:p>
-    <w:p>
-      <w:pPr>
-        <w:rPr>
-          <w:rFonts w:ascii="Arial" w:hAnsi="Arial" w:cs="Arial"/>
-          <w:sz w:val="21"/>
-          <w:szCs w:val="21"/>
-        </w:rPr>
-      </w:pPr>
-      <w:r>
-        <w:rPr>
-          <w:rFonts w:ascii="Arial" w:hAnsi="Arial" w:cs="Arial"/>
-          <w:sz w:val="21"/>
-          <w:szCs w:val="21"/>
-        </w:rPr>
-        <w:t xml:space="preserve">- Não podem haver </w:t>
-      </w:r>
-      <w:proofErr w:type="spellStart"/>
-      <w:r>
-        <w:rPr>
-          <w:rFonts w:ascii="Arial" w:hAnsi="Arial" w:cs="Arial"/>
-          <w:sz w:val="21"/>
-          <w:szCs w:val="21"/>
-        </w:rPr>
-        <w:t>tags</w:t>
-      </w:r>
-      <w:proofErr w:type="spellEnd"/>
-      <w:r>
-        <w:rPr>
-          <w:rFonts w:ascii="Arial" w:hAnsi="Arial" w:cs="Arial"/>
-          <w:sz w:val="21"/>
-          <w:szCs w:val="21"/>
-        </w:rPr>
-        <w:t xml:space="preserve"> repetidas;</w:t>
+    </w:p>
+    <w:p>
+      <w:pPr>
+        <w:rPr>
+          <w:rFonts w:ascii="Arial" w:hAnsi="Arial" w:cs="Arial"/>
+          <w:sz w:val="21"/>
+          <w:szCs w:val="21"/>
+        </w:rPr>
+      </w:pPr>
+      <w:r>
+        <w:rPr>
+          <w:rFonts w:ascii="Arial" w:hAnsi="Arial" w:cs="Arial"/>
+          <w:sz w:val="21"/>
+          <w:szCs w:val="21"/>
+        </w:rPr>
+        <w:t>10D</w:t>
       </w:r>
     </w:p>
     <w:p/>
     <w:p/>
     <w:sectPr>
-      <w:headerReference w:type="default" r:id="rId17"/>
-      <w:footerReference w:type="default" r:id="rId18"/>
+      <w:headerReference w:type="default" r:id="rId18"/>
+      <w:footerReference w:type="default" r:id="rId19"/>
       <w:pgSz w:w="11906" w:h="16838"/>
       <w:pgMar w:top="1417" w:right="1701" w:bottom="1417" w:left="1701" w:header="708" w:footer="708" w:gutter="0"/>
       <w:cols w:space="708"/>
@@ -10704,6 +10055,29 @@
       <w:color w:val="4472C4" w:themeColor="accent1"/>
     </w:rPr>
   </w:style>
+  <w:style w:type="character" w:styleId="Hyperlink">
+    <w:name w:val="Hyperlink"/>
+    <w:basedOn w:val="Fontepargpadro"/>
+    <w:uiPriority w:val="99"/>
+    <w:unhideWhenUsed/>
+    <w:rsid w:val="007C3EA8"/>
+    <w:rPr>
+      <w:color w:val="0563C1" w:themeColor="hyperlink"/>
+      <w:u w:val="single"/>
+    </w:rPr>
+  </w:style>
+  <w:style w:type="character" w:styleId="MenoPendente">
+    <w:name w:val="Unresolved Mention"/>
+    <w:basedOn w:val="Fontepargpadro"/>
+    <w:uiPriority w:val="99"/>
+    <w:semiHidden/>
+    <w:unhideWhenUsed/>
+    <w:rsid w:val="007C3EA8"/>
+    <w:rPr>
+      <w:color w:val="605E5C"/>
+      <w:shd w:val="clear" w:color="auto" w:fill="E1DFDD"/>
+    </w:rPr>
+  </w:style>
 </w:styles>
 </file>
 

</xml_diff>